<commit_message>
Formatting consistency audit: fix italics in Chapters 5-6 and style guide
- Update STYLE_GUIDE.md: italics for emphasis only, not linguistic examples
- Fix nested <em> tags in ch-05 (4 instances) and ch-06 (7 instances)
- Fix "the bolded word" → "the highlighted word" in ch-05 section 5.7
- Fix antecedent example in ch-06: bold both antecedents (Maria, John)
- Remove <em> from linguistic examples throughout ch-05 and ch-06
- Change opening word-class definitions to <term> (Nouns, Verbs, etc.)
- Fix complex prepositions list inconsistency in ch-06
- Rebuild HTML and EPUB

Co-Authored-By: Claude Opus 4.6 <noreply@anthropic.com>
</commit_message>
<xml_diff>
--- a/Homework/Chapter 05 Answer Key.docx
+++ b/Homework/Chapter 05 Answer Key.docx
@@ -133,61 +133,62 @@
       <w:r>
         <w:rPr>
           <w:b/>
-          <w:bCs/>
-        </w:rPr>
-        <w:t xml:space="preserve">Test used:</w:t>
-      </w:r>
-      <w:r>
-        <w:t xml:space="preserve"> </w:t>
-      </w:r>
-      <w:r>
-        <w:t xml:space="preserve">The suffix</w:t>
-      </w:r>
-      <w:r>
-        <w:t xml:space="preserve"> </w:t>
-      </w:r>
-      <w:r>
-        <w:rPr>
-          <w:b/>
-          <w:bCs/>
-        </w:rPr>
-        <w:t xml:space="preserve">-ment</w:t>
-      </w:r>
-      <w:r>
-        <w:t xml:space="preserve"> </w:t>
-      </w:r>
-      <w:r>
-        <w:t xml:space="preserve">typically derives nouns from verbs (develop → development). Additionally,</w:t>
-      </w:r>
-      <w:r>
-        <w:t xml:space="preserve"> </w:t>
-      </w:r>
-      <w:r>
-        <w:t xml:space="preserve">“development”</w:t>
-      </w:r>
-      <w:r>
-        <w:t xml:space="preserve"> </w:t>
-      </w:r>
-      <w:r>
-        <w:t xml:space="preserve">follows the determiner</w:t>
-      </w:r>
-      <w:r>
-        <w:t xml:space="preserve"> </w:t>
-      </w:r>
-      <w:r>
-        <w:t xml:space="preserve">“The”</w:t>
-      </w:r>
-      <w:r>
-        <w:t xml:space="preserve"> </w:t>
-      </w:r>
-      <w:r>
-        <w:t xml:space="preserve">and functions as the subject of the sentence—both syntactic tests for nouns. It could be replaced by a pronoun:</w:t>
-      </w:r>
-      <w:r>
-        <w:t xml:space="preserve"> </w:t>
-      </w:r>
-      <w:r>
-        <w:t xml:space="preserve">“It takes time.”</w:t>
+        </w:rPr>
+        <w:t>Tests used:</w:t>
+      </w:r>
+    </w:p>
+    <w:p>
+      <w:pPr>
+        <w:pStyle w:val="Compact"/>
+        <w:numPr>
+          <w:ilvl w:val="0"/>
+          <w:numId w:val="1001"/>
+        </w:numPr>
+      </w:pPr>
+      <w:r>
+        <w:rPr>
+          <w:b/>
+        </w:rPr>
+        <w:t xml:space="preserve">Morphological test: </w:t>
+      </w:r>
+      <w:r>
+        <w:t>The suffix -ment typically derives nouns from verbs (develop → development).</w:t>
+      </w:r>
+    </w:p>
+    <w:p>
+      <w:pPr>
+        <w:pStyle w:val="Compact"/>
+        <w:numPr>
+          <w:ilvl w:val="0"/>
+          <w:numId w:val="1001"/>
+        </w:numPr>
+      </w:pPr>
+      <w:r>
+        <w:rPr>
+          <w:b/>
+        </w:rPr>
+        <w:t xml:space="preserve">Syntactic test: </w:t>
+      </w:r>
+      <w:r>
+        <w:t>“development” follows the determiner “The” and functions as the subject of the sentence.</w:t>
+      </w:r>
+    </w:p>
+    <w:p>
+      <w:pPr>
+        <w:pStyle w:val="Compact"/>
+        <w:numPr>
+          <w:ilvl w:val="0"/>
+          <w:numId w:val="1001"/>
+        </w:numPr>
+      </w:pPr>
+      <w:r>
+        <w:rPr>
+          <w:b/>
+        </w:rPr>
+        <w:t xml:space="preserve">Pronoun replacement: </w:t>
+      </w:r>
+      <w:r>
+        <w:t>It can be replaced by a pronoun: “It takes time.”</w:t>
       </w:r>
     </w:p>
     <w:p>
@@ -278,89 +279,62 @@
       <w:r>
         <w:rPr>
           <w:b/>
-          <w:bCs/>
-        </w:rPr>
-        <w:t xml:space="preserve">Test used:</w:t>
-      </w:r>
-      <w:r>
-        <w:t xml:space="preserve"> </w:t>
-      </w:r>
-      <w:r>
-        <w:t xml:space="preserve">The suffix</w:t>
-      </w:r>
-      <w:r>
-        <w:t xml:space="preserve"> </w:t>
-      </w:r>
-      <w:r>
-        <w:rPr>
-          <w:b/>
-          <w:bCs/>
-        </w:rPr>
-        <w:t xml:space="preserve">-ly</w:t>
-      </w:r>
-      <w:r>
-        <w:t xml:space="preserve"> </w:t>
-      </w:r>
-      <w:r>
-        <w:t xml:space="preserve">attached to the adjective</w:t>
-      </w:r>
-      <w:r>
-        <w:t xml:space="preserve"> </w:t>
-      </w:r>
-      <w:r>
-        <w:t xml:space="preserve">“quick”</w:t>
-      </w:r>
-      <w:r>
-        <w:t xml:space="preserve"> </w:t>
-      </w:r>
-      <w:r>
-        <w:t xml:space="preserve">forms an adverb. Syntactically,</w:t>
-      </w:r>
-      <w:r>
-        <w:t xml:space="preserve"> </w:t>
-      </w:r>
-      <w:r>
-        <w:t xml:space="preserve">“quickly”</w:t>
-      </w:r>
-      <w:r>
-        <w:t xml:space="preserve"> </w:t>
-      </w:r>
-      <w:r>
-        <w:t xml:space="preserve">modifies the verb</w:t>
-      </w:r>
-      <w:r>
-        <w:t xml:space="preserve"> </w:t>
-      </w:r>
-      <w:r>
-        <w:t xml:space="preserve">“solved,”</w:t>
-      </w:r>
-      <w:r>
-        <w:t xml:space="preserve"> </w:t>
-      </w:r>
-      <w:r>
-        <w:t xml:space="preserve">telling us</w:t>
-      </w:r>
-      <w:r>
-        <w:t xml:space="preserve"> </w:t>
-      </w:r>
-      <w:r>
-        <w:rPr>
-          <w:i/>
-          <w:iCs/>
-        </w:rPr>
-        <w:t xml:space="preserve">how</w:t>
-      </w:r>
-      <w:r>
-        <w:t xml:space="preserve"> </w:t>
-      </w:r>
-      <w:r>
-        <w:t xml:space="preserve">she solved the problem. It can be moved in the sentence:</w:t>
-      </w:r>
-      <w:r>
-        <w:t xml:space="preserve"> </w:t>
-      </w:r>
-      <w:r>
-        <w:t xml:space="preserve">“She solved the problem quickly.”</w:t>
+        </w:rPr>
+        <w:t>Tests used:</w:t>
+      </w:r>
+    </w:p>
+    <w:p>
+      <w:pPr>
+        <w:pStyle w:val="Compact"/>
+        <w:numPr>
+          <w:ilvl w:val="0"/>
+          <w:numId w:val="1001"/>
+        </w:numPr>
+      </w:pPr>
+      <w:r>
+        <w:rPr>
+          <w:b/>
+        </w:rPr>
+        <w:t xml:space="preserve">Morphological test: </w:t>
+      </w:r>
+      <w:r>
+        <w:t>The suffix -ly attached to the adjective “quick” forms an adverb.</w:t>
+      </w:r>
+    </w:p>
+    <w:p>
+      <w:pPr>
+        <w:pStyle w:val="Compact"/>
+        <w:numPr>
+          <w:ilvl w:val="0"/>
+          <w:numId w:val="1001"/>
+        </w:numPr>
+      </w:pPr>
+      <w:r>
+        <w:rPr>
+          <w:b/>
+        </w:rPr>
+        <w:t xml:space="preserve">Syntactic test: </w:t>
+      </w:r>
+      <w:r>
+        <w:t>“Quickly” modifies the verb “solved,” telling us how she solved the problem.</w:t>
+      </w:r>
+    </w:p>
+    <w:p>
+      <w:pPr>
+        <w:pStyle w:val="Compact"/>
+        <w:numPr>
+          <w:ilvl w:val="0"/>
+          <w:numId w:val="1001"/>
+        </w:numPr>
+      </w:pPr>
+      <w:r>
+        <w:rPr>
+          <w:b/>
+        </w:rPr>
+        <w:t xml:space="preserve">Movability test: </w:t>
+      </w:r>
+      <w:r>
+        <w:t>It can be moved in the sentence: “She solved the problem quickly.”</w:t>
       </w:r>
     </w:p>
     <w:p>
@@ -451,39 +425,62 @@
       <w:r>
         <w:rPr>
           <w:b/>
-          <w:bCs/>
-        </w:rPr>
-        <w:t xml:space="preserve">Test used:</w:t>
-      </w:r>
-      <w:r>
-        <w:t xml:space="preserve"> </w:t>
-      </w:r>
-      <w:r>
-        <w:t xml:space="preserve">“Beautiful”</w:t>
-      </w:r>
-      <w:r>
-        <w:t xml:space="preserve"> </w:t>
-      </w:r>
-      <w:r>
-        <w:t xml:space="preserve">appears between a determiner (</w:t>
-      </w:r>
-      <w:r>
-        <w:t xml:space="preserve">“The”</w:t>
-      </w:r>
-      <w:r>
-        <w:t xml:space="preserve">) and a noun (</w:t>
-      </w:r>
-      <w:r>
-        <w:t xml:space="preserve">“garden”</w:t>
-      </w:r>
-      <w:r>
-        <w:t xml:space="preserve">), a characteristic position for adjectives. It can be used in comparative forms (more beautiful, most beautiful) and can appear after a linking verb:</w:t>
-      </w:r>
-      <w:r>
-        <w:t xml:space="preserve"> </w:t>
-      </w:r>
-      <w:r>
-        <w:t xml:space="preserve">“The garden is beautiful.”</w:t>
+        </w:rPr>
+        <w:t>Tests used:</w:t>
+      </w:r>
+    </w:p>
+    <w:p>
+      <w:pPr>
+        <w:pStyle w:val="Compact"/>
+        <w:numPr>
+          <w:ilvl w:val="0"/>
+          <w:numId w:val="1001"/>
+        </w:numPr>
+      </w:pPr>
+      <w:r>
+        <w:rPr>
+          <w:b/>
+        </w:rPr>
+        <w:t xml:space="preserve">Position test: </w:t>
+      </w:r>
+      <w:r>
+        <w:t>“Beautiful” appears between a determiner (“The”) and a noun (“garden”), a characteristic position for adjectives.</w:t>
+      </w:r>
+    </w:p>
+    <w:p>
+      <w:pPr>
+        <w:pStyle w:val="Compact"/>
+        <w:numPr>
+          <w:ilvl w:val="0"/>
+          <w:numId w:val="1001"/>
+        </w:numPr>
+      </w:pPr>
+      <w:r>
+        <w:rPr>
+          <w:b/>
+        </w:rPr>
+        <w:t xml:space="preserve">Comparison test: </w:t>
+      </w:r>
+      <w:r>
+        <w:t>It can be used in comparative forms (more beautiful, most beautiful).</w:t>
+      </w:r>
+    </w:p>
+    <w:p>
+      <w:pPr>
+        <w:pStyle w:val="Compact"/>
+        <w:numPr>
+          <w:ilvl w:val="0"/>
+          <w:numId w:val="1001"/>
+        </w:numPr>
+      </w:pPr>
+      <w:r>
+        <w:rPr>
+          <w:b/>
+        </w:rPr>
+        <w:t xml:space="preserve">Linking verb test: </w:t>
+      </w:r>
+      <w:r>
+        <w:t>It can appear after a linking verb: “The garden is beautiful.”</w:t>
       </w:r>
     </w:p>
     <w:p>
@@ -574,39 +571,62 @@
       <w:r>
         <w:rPr>
           <w:b/>
-          <w:bCs/>
-        </w:rPr>
-        <w:t xml:space="preserve">Test used:</w:t>
-      </w:r>
-      <w:r>
-        <w:t xml:space="preserve"> </w:t>
-      </w:r>
-      <w:r>
-        <w:t xml:space="preserve">“Investigate”</w:t>
-      </w:r>
-      <w:r>
-        <w:t xml:space="preserve"> </w:t>
-      </w:r>
-      <w:r>
-        <w:t xml:space="preserve">follows the modal verb</w:t>
-      </w:r>
-      <w:r>
-        <w:t xml:space="preserve"> </w:t>
-      </w:r>
-      <w:r>
-        <w:t xml:space="preserve">“will,”</w:t>
-      </w:r>
-      <w:r>
-        <w:t xml:space="preserve"> </w:t>
-      </w:r>
-      <w:r>
-        <w:t xml:space="preserve">which only combines with verbs. It can be conjugated for tense (investigated, investigates, investigating) and takes a direct object (</w:t>
-      </w:r>
-      <w:r>
-        <w:t xml:space="preserve">“the matter”</w:t>
-      </w:r>
-      <w:r>
-        <w:t xml:space="preserve">).</w:t>
+        </w:rPr>
+        <w:t>Tests used:</w:t>
+      </w:r>
+    </w:p>
+    <w:p>
+      <w:pPr>
+        <w:pStyle w:val="Compact"/>
+        <w:numPr>
+          <w:ilvl w:val="0"/>
+          <w:numId w:val="1001"/>
+        </w:numPr>
+      </w:pPr>
+      <w:r>
+        <w:rPr>
+          <w:b/>
+        </w:rPr>
+        <w:t xml:space="preserve">Modal test: </w:t>
+      </w:r>
+      <w:r>
+        <w:t>“Investigate” follows the modal verb “will,” which only combines with verbs.</w:t>
+      </w:r>
+    </w:p>
+    <w:p>
+      <w:pPr>
+        <w:pStyle w:val="Compact"/>
+        <w:numPr>
+          <w:ilvl w:val="0"/>
+          <w:numId w:val="1001"/>
+        </w:numPr>
+      </w:pPr>
+      <w:r>
+        <w:rPr>
+          <w:b/>
+        </w:rPr>
+        <w:t xml:space="preserve">Conjugation test: </w:t>
+      </w:r>
+      <w:r>
+        <w:t>It can be conjugated for tense (investigated, investigates, investigating).</w:t>
+      </w:r>
+    </w:p>
+    <w:p>
+      <w:pPr>
+        <w:pStyle w:val="Compact"/>
+        <w:numPr>
+          <w:ilvl w:val="0"/>
+          <w:numId w:val="1001"/>
+        </w:numPr>
+      </w:pPr>
+      <w:r>
+        <w:rPr>
+          <w:b/>
+        </w:rPr>
+        <w:t xml:space="preserve">Object test: </w:t>
+      </w:r>
+      <w:r>
+        <w:t>It takes a direct object (“the matter”).</w:t>
       </w:r>
     </w:p>
     <w:p>
@@ -697,67 +717,62 @@
       <w:r>
         <w:rPr>
           <w:b/>
-          <w:bCs/>
-        </w:rPr>
-        <w:t xml:space="preserve">Test used:</w:t>
-      </w:r>
-      <w:r>
-        <w:t xml:space="preserve"> </w:t>
-      </w:r>
-      <w:r>
-        <w:t xml:space="preserve">The suffix</w:t>
-      </w:r>
-      <w:r>
-        <w:t xml:space="preserve"> </w:t>
-      </w:r>
-      <w:r>
-        <w:rPr>
-          <w:b/>
-          <w:bCs/>
-        </w:rPr>
-        <w:t xml:space="preserve">-ly</w:t>
-      </w:r>
-      <w:r>
-        <w:t xml:space="preserve"> </w:t>
-      </w:r>
-      <w:r>
-        <w:t xml:space="preserve">attached to</w:t>
-      </w:r>
-      <w:r>
-        <w:t xml:space="preserve"> </w:t>
-      </w:r>
-      <w:r>
-        <w:t xml:space="preserve">“surprising”</w:t>
-      </w:r>
-      <w:r>
-        <w:t xml:space="preserve"> </w:t>
-      </w:r>
-      <w:r>
-        <w:t xml:space="preserve">forms an adverb.</w:t>
-      </w:r>
-      <w:r>
-        <w:t xml:space="preserve"> </w:t>
-      </w:r>
-      <w:r>
-        <w:t xml:space="preserve">“Surprisingly”</w:t>
-      </w:r>
-      <w:r>
-        <w:t xml:space="preserve"> </w:t>
-      </w:r>
-      <w:r>
-        <w:t xml:space="preserve">modifies the adjective</w:t>
-      </w:r>
-      <w:r>
-        <w:t xml:space="preserve"> </w:t>
-      </w:r>
-      <w:r>
-        <w:t xml:space="preserve">“confident,”</w:t>
-      </w:r>
-      <w:r>
-        <w:t xml:space="preserve"> </w:t>
-      </w:r>
-      <w:r>
-        <w:t xml:space="preserve">indicating the degree or manner of confidence. Adverbs commonly modify adjectives in this way.</w:t>
+        </w:rPr>
+        <w:t>Tests used:</w:t>
+      </w:r>
+    </w:p>
+    <w:p>
+      <w:pPr>
+        <w:pStyle w:val="Compact"/>
+        <w:numPr>
+          <w:ilvl w:val="0"/>
+          <w:numId w:val="1001"/>
+        </w:numPr>
+      </w:pPr>
+      <w:r>
+        <w:rPr>
+          <w:b/>
+        </w:rPr>
+        <w:t xml:space="preserve">Morphological test: </w:t>
+      </w:r>
+      <w:r>
+        <w:t>The suffix -ly attached to “surprising” forms an adverb.</w:t>
+      </w:r>
+    </w:p>
+    <w:p>
+      <w:pPr>
+        <w:pStyle w:val="Compact"/>
+        <w:numPr>
+          <w:ilvl w:val="0"/>
+          <w:numId w:val="1001"/>
+        </w:numPr>
+      </w:pPr>
+      <w:r>
+        <w:rPr>
+          <w:b/>
+        </w:rPr>
+        <w:t xml:space="preserve">Modification test: </w:t>
+      </w:r>
+      <w:r>
+        <w:t>“Surprisingly” modifies the adjective “confident,” indicating the degree or manner of confidence.</w:t>
+      </w:r>
+    </w:p>
+    <w:p>
+      <w:pPr>
+        <w:pStyle w:val="Compact"/>
+        <w:numPr>
+          <w:ilvl w:val="0"/>
+          <w:numId w:val="1001"/>
+        </w:numPr>
+      </w:pPr>
+      <w:r>
+        <w:rPr>
+          <w:b/>
+        </w:rPr>
+        <w:t xml:space="preserve">Pattern: </w:t>
+      </w:r>
+      <w:r>
+        <w:t>Adverbs commonly modify adjectives in this way.</w:t>
       </w:r>
     </w:p>
     <w:p>
@@ -2556,73 +2571,56 @@
       <w:r>
         <w:rPr>
           <w:b/>
-          <w:bCs/>
-        </w:rPr>
-        <w:t xml:space="preserve">Sentences:</w:t>
-      </w:r>
-      <w:r>
-        <w:t xml:space="preserve"> </w:t>
-      </w:r>
-      <w:r>
-        <w:t xml:space="preserve">- A.</w:t>
-      </w:r>
-      <w:r>
-        <w:t xml:space="preserve"> </w:t>
-      </w:r>
-      <w:r>
-        <w:rPr>
-          <w:i/>
-          <w:iCs/>
-        </w:rPr>
-        <w:t xml:space="preserve">The artist’s creation amazed the critics.</w:t>
-      </w:r>
-      <w:r>
-        <w:t xml:space="preserve"> </w:t>
-      </w:r>
-      <w:r>
-        <w:t xml:space="preserve">- B.</w:t>
-      </w:r>
-      <w:r>
-        <w:t xml:space="preserve"> </w:t>
-      </w:r>
-      <w:r>
-        <w:rPr>
-          <w:i/>
-          <w:iCs/>
-        </w:rPr>
-        <w:t xml:space="preserve">The artist created something amazing.</w:t>
-      </w:r>
-      <w:r>
-        <w:t xml:space="preserve"> </w:t>
-      </w:r>
-      <w:r>
-        <w:t xml:space="preserve">- C.</w:t>
-      </w:r>
-      <w:r>
-        <w:t xml:space="preserve"> </w:t>
-      </w:r>
-      <w:r>
-        <w:rPr>
-          <w:i/>
-          <w:iCs/>
-        </w:rPr>
-        <w:t xml:space="preserve">The artist is highly creative.</w:t>
-      </w:r>
-      <w:r>
-        <w:t xml:space="preserve"> </w:t>
-      </w:r>
-      <w:r>
-        <w:t xml:space="preserve">- D.</w:t>
-      </w:r>
-      <w:r>
-        <w:t xml:space="preserve"> </w:t>
-      </w:r>
-      <w:r>
-        <w:rPr>
-          <w:i/>
-          <w:iCs/>
-        </w:rPr>
-        <w:t xml:space="preserve">The artist works creatively.</w:t>
+        </w:rPr>
+        <w:t>Sentences:</w:t>
+      </w:r>
+    </w:p>
+    <w:p>
+      <w:pPr>
+        <w:pStyle w:val="Compact"/>
+        <w:numPr>
+          <w:ilvl w:val="0"/>
+          <w:numId w:val="1001"/>
+        </w:numPr>
+      </w:pPr>
+      <w:r>
+        <w:t>A. The artist’s creation amazed the critics.</w:t>
+      </w:r>
+    </w:p>
+    <w:p>
+      <w:pPr>
+        <w:pStyle w:val="Compact"/>
+        <w:numPr>
+          <w:ilvl w:val="0"/>
+          <w:numId w:val="1001"/>
+        </w:numPr>
+      </w:pPr>
+      <w:r>
+        <w:t>B. The artist created something amazing.</w:t>
+      </w:r>
+    </w:p>
+    <w:p>
+      <w:pPr>
+        <w:pStyle w:val="Compact"/>
+        <w:numPr>
+          <w:ilvl w:val="0"/>
+          <w:numId w:val="1001"/>
+        </w:numPr>
+      </w:pPr>
+      <w:r>
+        <w:t>C. The artist is highly creative.</w:t>
+      </w:r>
+    </w:p>
+    <w:p>
+      <w:pPr>
+        <w:pStyle w:val="Compact"/>
+        <w:numPr>
+          <w:ilvl w:val="0"/>
+          <w:numId w:val="1001"/>
+        </w:numPr>
+      </w:pPr>
+      <w:r>
+        <w:t>D. The artist works creatively.</w:t>
       </w:r>
     </w:p>
     <w:p>
@@ -2685,61 +2683,62 @@
       <w:r>
         <w:rPr>
           <w:b/>
-          <w:bCs/>
-        </w:rPr>
-        <w:t xml:space="preserve">Test used:</w:t>
-      </w:r>
-      <w:r>
-        <w:t xml:space="preserve"> </w:t>
-      </w:r>
-      <w:r>
-        <w:t xml:space="preserve">The suffix</w:t>
-      </w:r>
-      <w:r>
-        <w:t xml:space="preserve"> </w:t>
-      </w:r>
-      <w:r>
-        <w:rPr>
-          <w:b/>
-          <w:bCs/>
-        </w:rPr>
-        <w:t xml:space="preserve">-tion</w:t>
-      </w:r>
-      <w:r>
-        <w:t xml:space="preserve"> </w:t>
-      </w:r>
-      <w:r>
-        <w:t xml:space="preserve">derives nouns from verbs (create → creation).</w:t>
-      </w:r>
-      <w:r>
-        <w:t xml:space="preserve"> </w:t>
-      </w:r>
-      <w:r>
-        <w:t xml:space="preserve">“Creation”</w:t>
-      </w:r>
-      <w:r>
-        <w:t xml:space="preserve"> </w:t>
-      </w:r>
-      <w:r>
-        <w:t xml:space="preserve">follows the possessive</w:t>
-      </w:r>
-      <w:r>
-        <w:t xml:space="preserve"> </w:t>
-      </w:r>
-      <w:r>
-        <w:t xml:space="preserve">“The artist’s”</w:t>
-      </w:r>
-      <w:r>
-        <w:t xml:space="preserve"> </w:t>
-      </w:r>
-      <w:r>
-        <w:t xml:space="preserve">and functions as the subject of the sentence. It can be replaced by a pronoun:</w:t>
-      </w:r>
-      <w:r>
-        <w:t xml:space="preserve"> </w:t>
-      </w:r>
-      <w:r>
-        <w:t xml:space="preserve">“It amazed the critics.”</w:t>
+        </w:rPr>
+        <w:t>Tests used:</w:t>
+      </w:r>
+    </w:p>
+    <w:p>
+      <w:pPr>
+        <w:pStyle w:val="Compact"/>
+        <w:numPr>
+          <w:ilvl w:val="0"/>
+          <w:numId w:val="1001"/>
+        </w:numPr>
+      </w:pPr>
+      <w:r>
+        <w:rPr>
+          <w:b/>
+        </w:rPr>
+        <w:t xml:space="preserve">Morphological test: </w:t>
+      </w:r>
+      <w:r>
+        <w:t>The suffix -tion derives nouns from verbs (create → creation).</w:t>
+      </w:r>
+    </w:p>
+    <w:p>
+      <w:pPr>
+        <w:pStyle w:val="Compact"/>
+        <w:numPr>
+          <w:ilvl w:val="0"/>
+          <w:numId w:val="1001"/>
+        </w:numPr>
+      </w:pPr>
+      <w:r>
+        <w:rPr>
+          <w:b/>
+        </w:rPr>
+        <w:t xml:space="preserve">Syntactic test: </w:t>
+      </w:r>
+      <w:r>
+        <w:t>“Creation” follows the possessive “The artist’s” and functions as the subject of the sentence.</w:t>
+      </w:r>
+    </w:p>
+    <w:p>
+      <w:pPr>
+        <w:pStyle w:val="Compact"/>
+        <w:numPr>
+          <w:ilvl w:val="0"/>
+          <w:numId w:val="1001"/>
+        </w:numPr>
+      </w:pPr>
+      <w:r>
+        <w:rPr>
+          <w:b/>
+        </w:rPr>
+        <w:t xml:space="preserve">Pronoun replacement: </w:t>
+      </w:r>
+      <w:r>
+        <w:t>It can be replaced by a pronoun: “It amazed the critics.”</w:t>
       </w:r>
     </w:p>
     <w:p>
@@ -2802,33 +2801,62 @@
       <w:r>
         <w:rPr>
           <w:b/>
-          <w:bCs/>
-        </w:rPr>
-        <w:t xml:space="preserve">Test used:</w:t>
-      </w:r>
-      <w:r>
-        <w:t xml:space="preserve"> </w:t>
-      </w:r>
-      <w:r>
-        <w:t xml:space="preserve">“Created”</w:t>
-      </w:r>
-      <w:r>
-        <w:t xml:space="preserve"> </w:t>
-      </w:r>
-      <w:r>
-        <w:t xml:space="preserve">shows past tense marking (-ed), a morphological feature of verbs. It has a subject (</w:t>
-      </w:r>
-      <w:r>
-        <w:t xml:space="preserve">“The artist”</w:t>
-      </w:r>
-      <w:r>
-        <w:t xml:space="preserve">) and takes an object (</w:t>
-      </w:r>
-      <w:r>
-        <w:t xml:space="preserve">“something amazing”</w:t>
-      </w:r>
-      <w:r>
-        <w:t xml:space="preserve">). It can be conjugated: creates, creating, will create.</w:t>
+        </w:rPr>
+        <w:t>Tests used:</w:t>
+      </w:r>
+    </w:p>
+    <w:p>
+      <w:pPr>
+        <w:pStyle w:val="Compact"/>
+        <w:numPr>
+          <w:ilvl w:val="0"/>
+          <w:numId w:val="1001"/>
+        </w:numPr>
+      </w:pPr>
+      <w:r>
+        <w:rPr>
+          <w:b/>
+        </w:rPr>
+        <w:t xml:space="preserve">Morphological test: </w:t>
+      </w:r>
+      <w:r>
+        <w:t>“Created” shows past tense marking (-ed), a morphological feature of verbs.</w:t>
+      </w:r>
+    </w:p>
+    <w:p>
+      <w:pPr>
+        <w:pStyle w:val="Compact"/>
+        <w:numPr>
+          <w:ilvl w:val="0"/>
+          <w:numId w:val="1001"/>
+        </w:numPr>
+      </w:pPr>
+      <w:r>
+        <w:rPr>
+          <w:b/>
+        </w:rPr>
+        <w:t xml:space="preserve">Syntactic test: </w:t>
+      </w:r>
+      <w:r>
+        <w:t>It has a subject (“The artist”) and takes an object (“something amazing”).</w:t>
+      </w:r>
+    </w:p>
+    <w:p>
+      <w:pPr>
+        <w:pStyle w:val="Compact"/>
+        <w:numPr>
+          <w:ilvl w:val="0"/>
+          <w:numId w:val="1001"/>
+        </w:numPr>
+      </w:pPr>
+      <w:r>
+        <w:rPr>
+          <w:b/>
+        </w:rPr>
+        <w:t xml:space="preserve">Conjugation test: </w:t>
+      </w:r>
+      <w:r>
+        <w:t>It can be conjugated: creates, creating, will create.</w:t>
       </w:r>
     </w:p>
     <w:p>
@@ -2891,67 +2919,62 @@
       <w:r>
         <w:rPr>
           <w:b/>
-          <w:bCs/>
-        </w:rPr>
-        <w:t xml:space="preserve">Test used:</w:t>
-      </w:r>
-      <w:r>
-        <w:t xml:space="preserve"> </w:t>
-      </w:r>
-      <w:r>
-        <w:t xml:space="preserve">The suffix</w:t>
-      </w:r>
-      <w:r>
-        <w:t xml:space="preserve"> </w:t>
-      </w:r>
-      <w:r>
-        <w:rPr>
-          <w:b/>
-          <w:bCs/>
-        </w:rPr>
-        <w:t xml:space="preserve">-ive</w:t>
-      </w:r>
-      <w:r>
-        <w:t xml:space="preserve"> </w:t>
-      </w:r>
-      <w:r>
-        <w:t xml:space="preserve">typically forms adjectives (create → creative).</w:t>
-      </w:r>
-      <w:r>
-        <w:t xml:space="preserve"> </w:t>
-      </w:r>
-      <w:r>
-        <w:t xml:space="preserve">“Creative”</w:t>
-      </w:r>
-      <w:r>
-        <w:t xml:space="preserve"> </w:t>
-      </w:r>
-      <w:r>
-        <w:t xml:space="preserve">follows the linking verb</w:t>
-      </w:r>
-      <w:r>
-        <w:t xml:space="preserve"> </w:t>
-      </w:r>
-      <w:r>
-        <w:t xml:space="preserve">“is”</w:t>
-      </w:r>
-      <w:r>
-        <w:t xml:space="preserve"> </w:t>
-      </w:r>
-      <w:r>
-        <w:t xml:space="preserve">and can be modified by the intensifier</w:t>
-      </w:r>
-      <w:r>
-        <w:t xml:space="preserve"> </w:t>
-      </w:r>
-      <w:r>
-        <w:t xml:space="preserve">“highly.”</w:t>
-      </w:r>
-      <w:r>
-        <w:t xml:space="preserve"> </w:t>
-      </w:r>
-      <w:r>
-        <w:t xml:space="preserve">It can be compared: more creative, most creative.</w:t>
+        </w:rPr>
+        <w:t>Tests used:</w:t>
+      </w:r>
+    </w:p>
+    <w:p>
+      <w:pPr>
+        <w:pStyle w:val="Compact"/>
+        <w:numPr>
+          <w:ilvl w:val="0"/>
+          <w:numId w:val="1001"/>
+        </w:numPr>
+      </w:pPr>
+      <w:r>
+        <w:rPr>
+          <w:b/>
+        </w:rPr>
+        <w:t xml:space="preserve">Morphological test: </w:t>
+      </w:r>
+      <w:r>
+        <w:t>The suffix -ive typically forms adjectives (create → creative).</w:t>
+      </w:r>
+    </w:p>
+    <w:p>
+      <w:pPr>
+        <w:pStyle w:val="Compact"/>
+        <w:numPr>
+          <w:ilvl w:val="0"/>
+          <w:numId w:val="1001"/>
+        </w:numPr>
+      </w:pPr>
+      <w:r>
+        <w:rPr>
+          <w:b/>
+        </w:rPr>
+        <w:t xml:space="preserve">Syntactic test: </w:t>
+      </w:r>
+      <w:r>
+        <w:t>“Creative” follows the linking verb “is” and can be modified by the intensifier “highly.”</w:t>
+      </w:r>
+    </w:p>
+    <w:p>
+      <w:pPr>
+        <w:pStyle w:val="Compact"/>
+        <w:numPr>
+          <w:ilvl w:val="0"/>
+          <w:numId w:val="1001"/>
+        </w:numPr>
+      </w:pPr>
+      <w:r>
+        <w:rPr>
+          <w:b/>
+        </w:rPr>
+        <w:t xml:space="preserve">Comparison test: </w:t>
+      </w:r>
+      <w:r>
+        <w:t>It can be compared: more creative, most creative.</w:t>
       </w:r>
     </w:p>
     <w:p>
@@ -3014,83 +3037,44 @@
       <w:r>
         <w:rPr>
           <w:b/>
-          <w:bCs/>
-        </w:rPr>
-        <w:t xml:space="preserve">Test used:</w:t>
-      </w:r>
-      <w:r>
-        <w:t xml:space="preserve"> </w:t>
-      </w:r>
-      <w:r>
-        <w:t xml:space="preserve">The suffix</w:t>
-      </w:r>
-      <w:r>
-        <w:t xml:space="preserve"> </w:t>
-      </w:r>
-      <w:r>
-        <w:rPr>
-          <w:b/>
-          <w:bCs/>
-        </w:rPr>
-        <w:t xml:space="preserve">-ly</w:t>
-      </w:r>
-      <w:r>
-        <w:t xml:space="preserve"> </w:t>
-      </w:r>
-      <w:r>
-        <w:t xml:space="preserve">attached to the adjective</w:t>
-      </w:r>
-      <w:r>
-        <w:t xml:space="preserve"> </w:t>
-      </w:r>
-      <w:r>
-        <w:t xml:space="preserve">“creative”</w:t>
-      </w:r>
-      <w:r>
-        <w:t xml:space="preserve"> </w:t>
-      </w:r>
-      <w:r>
-        <w:t xml:space="preserve">forms an adverb.</w:t>
-      </w:r>
-      <w:r>
-        <w:t xml:space="preserve"> </w:t>
-      </w:r>
-      <w:r>
-        <w:t xml:space="preserve">“Creatively”</w:t>
-      </w:r>
-      <w:r>
-        <w:t xml:space="preserve"> </w:t>
-      </w:r>
-      <w:r>
-        <w:t xml:space="preserve">modifies the verb</w:t>
-      </w:r>
-      <w:r>
-        <w:t xml:space="preserve"> </w:t>
-      </w:r>
-      <w:r>
-        <w:t xml:space="preserve">“works,”</w:t>
-      </w:r>
-      <w:r>
-        <w:t xml:space="preserve"> </w:t>
-      </w:r>
-      <w:r>
-        <w:t xml:space="preserve">describing</w:t>
-      </w:r>
-      <w:r>
-        <w:t xml:space="preserve"> </w:t>
-      </w:r>
-      <w:r>
-        <w:rPr>
-          <w:i/>
-          <w:iCs/>
-        </w:rPr>
-        <w:t xml:space="preserve">how</w:t>
-      </w:r>
-      <w:r>
-        <w:t xml:space="preserve"> </w:t>
-      </w:r>
-      <w:r>
-        <w:t xml:space="preserve">the artist works.</w:t>
+        </w:rPr>
+        <w:t>Tests used:</w:t>
+      </w:r>
+    </w:p>
+    <w:p>
+      <w:pPr>
+        <w:pStyle w:val="Compact"/>
+        <w:numPr>
+          <w:ilvl w:val="0"/>
+          <w:numId w:val="1001"/>
+        </w:numPr>
+      </w:pPr>
+      <w:r>
+        <w:rPr>
+          <w:b/>
+        </w:rPr>
+        <w:t xml:space="preserve">Morphological test: </w:t>
+      </w:r>
+      <w:r>
+        <w:t>The suffix -ly attached to the adjective “creative” forms an adverb.</w:t>
+      </w:r>
+    </w:p>
+    <w:p>
+      <w:pPr>
+        <w:pStyle w:val="Compact"/>
+        <w:numPr>
+          <w:ilvl w:val="0"/>
+          <w:numId w:val="1001"/>
+        </w:numPr>
+      </w:pPr>
+      <w:r>
+        <w:rPr>
+          <w:b/>
+        </w:rPr>
+        <w:t xml:space="preserve">Modification test: </w:t>
+      </w:r>
+      <w:r>
+        <w:t>“Creatively” modifies the verb “works,” describing how the artist works.</w:t>
       </w:r>
     </w:p>
     <w:p>

</xml_diff>